<commit_message>
Added views to create and edit blog post insite the site.
</commit_message>
<xml_diff>
--- a/djangogirl-note.docx
+++ b/djangogirl-note.docx
@@ -603,6 +603,570 @@
         </w:rPr>
         <w:t>BECAUSE OF THAT WE NEED TO LIKE SET THE ADMIN similar to local</w:t>
       </w:r>
+      <w:r>
+        <w:rPr>
+          <w:rFonts w:ascii="Arial" w:hAnsi="Arial" w:cs="Arial"/>
+        </w:rPr>
+        <w:br/>
+      </w:r>
+      <w:r>
+        <w:rPr>
+          <w:rFonts w:ascii="Arial" w:hAnsi="Arial" w:cs="Arial"/>
+        </w:rPr>
+        <w:br/>
+        <w:t>1. How would you think about my response working with you in the wallboard project? Am I active or passive?</w:t>
+      </w:r>
+      <w:r>
+        <w:rPr>
+          <w:rFonts w:ascii="Arial" w:hAnsi="Arial" w:cs="Arial"/>
+        </w:rPr>
+        <w:br/>
+        <w:t>2. What can I improve in terms of communication with you or the wallboard stakeholders?</w:t>
+      </w:r>
+      <w:r>
+        <w:rPr>
+          <w:rFonts w:ascii="Arial" w:hAnsi="Arial" w:cs="Arial"/>
+        </w:rPr>
+        <w:br/>
+        <w:t>3. I’m currently struggling to learn the Django project here it is quite complicated with lots of file, I finished a tututorial so I get an overview ih</w:t>
+      </w:r>
+      <w:r>
+        <w:rPr>
+          <w:rFonts w:ascii="Arial" w:hAnsi="Arial" w:cs="Arial"/>
+        </w:rPr>
+        <w:br/>
+      </w:r>
+    </w:p>
+    <w:p>
+      <w:pPr>
+        <w:rPr>
+          <w:rFonts w:ascii="Arial" w:hAnsi="Arial" w:cs="Arial"/>
+        </w:rPr>
+      </w:pPr>
+      <w:r>
+        <w:rPr>
+          <w:rFonts w:ascii="Arial" w:hAnsi="Arial" w:cs="Arial"/>
+        </w:rPr>
+        <w:t>Feedback:</w:t>
+      </w:r>
+      <w:r>
+        <w:rPr>
+          <w:rFonts w:ascii="Arial" w:hAnsi="Arial" w:cs="Arial"/>
+        </w:rPr>
+        <w:br/>
+        <w:t>Good on following up</w:t>
+      </w:r>
+      <w:r>
+        <w:rPr>
+          <w:rFonts w:ascii="Arial" w:hAnsi="Arial" w:cs="Arial"/>
+        </w:rPr>
+        <w:br/>
+        <w:t>Happy I can go into the team smoothly</w:t>
+      </w:r>
+    </w:p>
+    <w:p>
+      <w:pPr>
+        <w:rPr>
+          <w:rFonts w:ascii="Arial" w:hAnsi="Arial" w:cs="Arial"/>
+        </w:rPr>
+      </w:pPr>
+      <w:r>
+        <w:rPr>
+          <w:rFonts w:ascii="Arial" w:hAnsi="Arial" w:cs="Arial"/>
+        </w:rPr>
+        <w:t>Put effort to know everybody, everybody open up to me</w:t>
+      </w:r>
+    </w:p>
+    <w:p>
+      <w:pPr>
+        <w:rPr>
+          <w:rFonts w:ascii="Arial" w:hAnsi="Arial" w:cs="Arial"/>
+        </w:rPr>
+      </w:pPr>
+      <w:r>
+        <w:rPr>
+          <w:rFonts w:ascii="Arial" w:hAnsi="Arial" w:cs="Arial"/>
+        </w:rPr>
+        <w:t>Express Ideas very well</w:t>
+      </w:r>
+    </w:p>
+    <w:p>
+      <w:pPr>
+        <w:rPr>
+          <w:rFonts w:ascii="Arial" w:hAnsi="Arial" w:cs="Arial"/>
+        </w:rPr>
+      </w:pPr>
+      <w:r>
+        <w:rPr>
+          <w:rFonts w:ascii="Arial" w:hAnsi="Arial" w:cs="Arial"/>
+        </w:rPr>
+        <w:t>Fresh Pot into the mix</w:t>
+      </w:r>
+    </w:p>
+    <w:p>
+      <w:pPr>
+        <w:rPr>
+          <w:rFonts w:ascii="Arial" w:hAnsi="Arial" w:cs="Arial"/>
+        </w:rPr>
+      </w:pPr>
+    </w:p>
+    <w:p>
+      <w:pPr>
+        <w:rPr>
+          <w:rFonts w:ascii="Arial" w:hAnsi="Arial" w:cs="Arial"/>
+        </w:rPr>
+      </w:pPr>
+      <w:r>
+        <w:rPr>
+          <w:rFonts w:ascii="Arial" w:hAnsi="Arial" w:cs="Arial"/>
+        </w:rPr>
+        <w:t>Code:</w:t>
+      </w:r>
+    </w:p>
+    <w:p>
+      <w:pPr>
+        <w:rPr>
+          <w:rFonts w:ascii="Arial" w:hAnsi="Arial" w:cs="Arial"/>
+        </w:rPr>
+      </w:pPr>
+      <w:r>
+        <w:rPr>
+          <w:rFonts w:ascii="Arial" w:hAnsi="Arial" w:cs="Arial"/>
+        </w:rPr>
+        <w:t>Erica and Carlo code are very clean</w:t>
+      </w:r>
+    </w:p>
+    <w:p>
+      <w:pPr>
+        <w:rPr>
+          <w:rFonts w:ascii="Arial" w:hAnsi="Arial" w:cs="Arial"/>
+        </w:rPr>
+      </w:pPr>
+      <w:r>
+        <w:rPr>
+          <w:rFonts w:ascii="Arial" w:hAnsi="Arial" w:cs="Arial"/>
+        </w:rPr>
+        <w:t>Take time to look at other people file</w:t>
+      </w:r>
+    </w:p>
+    <w:p>
+      <w:pPr>
+        <w:rPr>
+          <w:rFonts w:ascii="Arial" w:hAnsi="Arial" w:cs="Arial"/>
+        </w:rPr>
+      </w:pPr>
+    </w:p>
+    <w:p>
+      <w:pPr>
+        <w:rPr>
+          <w:rFonts w:ascii="Arial" w:hAnsi="Arial" w:cs="Arial"/>
+        </w:rPr>
+      </w:pPr>
+      <w:r>
+        <w:rPr>
+          <w:rFonts w:ascii="Arial" w:hAnsi="Arial" w:cs="Arial"/>
+        </w:rPr>
+        <w:t>Do I enjoy with what Elizabeth Howard?</w:t>
+      </w:r>
+    </w:p>
+    <w:p>
+      <w:pPr>
+        <w:rPr>
+          <w:rFonts w:ascii="Arial" w:hAnsi="Arial" w:cs="Arial"/>
+        </w:rPr>
+      </w:pPr>
+    </w:p>
+    <w:p>
+      <w:pPr>
+        <w:rPr>
+          <w:rFonts w:ascii="Arial" w:hAnsi="Arial" w:cs="Arial"/>
+        </w:rPr>
+      </w:pPr>
+      <w:r>
+        <w:rPr>
+          <w:rFonts w:ascii="Arial" w:hAnsi="Arial" w:cs="Arial"/>
+        </w:rPr>
+        <w:lastRenderedPageBreak/>
+        <w:t>Bootstrap (tutorial and documentation)</w:t>
+      </w:r>
+    </w:p>
+    <w:p>
+      <w:pPr>
+        <w:rPr>
+          <w:rFonts w:ascii="Arial" w:hAnsi="Arial" w:cs="Arial"/>
+        </w:rPr>
+      </w:pPr>
+      <w:r>
+        <w:rPr>
+          <w:rFonts w:ascii="Arial" w:hAnsi="Arial" w:cs="Arial"/>
+        </w:rPr>
+        <w:tab/>
+        <w:t>Template already set up</w:t>
+      </w:r>
+    </w:p>
+    <w:p>
+      <w:pPr>
+        <w:rPr>
+          <w:rFonts w:ascii="Arial" w:hAnsi="Arial" w:cs="Arial"/>
+        </w:rPr>
+      </w:pPr>
+      <w:r>
+        <w:rPr>
+          <w:rFonts w:ascii="Arial" w:hAnsi="Arial" w:cs="Arial"/>
+        </w:rPr>
+        <w:tab/>
+      </w:r>
+      <w:r>
+        <w:rPr>
+          <w:rFonts w:ascii="Arial" w:hAnsi="Arial" w:cs="Arial"/>
+        </w:rPr>
+        <w:tab/>
+        <w:t>They tell you from start in tutorial</w:t>
+      </w:r>
+    </w:p>
+    <w:p>
+      <w:pPr>
+        <w:rPr>
+          <w:rFonts w:ascii="Arial" w:hAnsi="Arial" w:cs="Arial"/>
+        </w:rPr>
+      </w:pPr>
+      <w:r>
+        <w:rPr>
+          <w:rFonts w:ascii="Arial" w:hAnsi="Arial" w:cs="Arial"/>
+        </w:rPr>
+        <w:tab/>
+      </w:r>
+      <w:r>
+        <w:rPr>
+          <w:rFonts w:ascii="Arial" w:hAnsi="Arial" w:cs="Arial"/>
+        </w:rPr>
+        <w:tab/>
+      </w:r>
+      <w:r>
+        <w:rPr>
+          <w:rFonts w:ascii="Arial" w:hAnsi="Arial" w:cs="Arial"/>
+        </w:rPr>
+        <w:tab/>
+        <w:t>Actually in mothership, we need to understand what to ask</w:t>
+      </w:r>
+    </w:p>
+    <w:p>
+      <w:pPr>
+        <w:rPr>
+          <w:rFonts w:ascii="Arial" w:hAnsi="Arial" w:cs="Arial"/>
+        </w:rPr>
+      </w:pPr>
+      <w:r>
+        <w:rPr>
+          <w:rFonts w:ascii="Arial" w:hAnsi="Arial" w:cs="Arial"/>
+        </w:rPr>
+        <w:tab/>
+      </w:r>
+      <w:r>
+        <w:rPr>
+          <w:rFonts w:ascii="Arial" w:hAnsi="Arial" w:cs="Arial"/>
+        </w:rPr>
+        <w:tab/>
+      </w:r>
+      <w:r>
+        <w:rPr>
+          <w:rFonts w:ascii="Arial" w:hAnsi="Arial" w:cs="Arial"/>
+        </w:rPr>
+        <w:tab/>
+      </w:r>
+      <w:r>
+        <w:rPr>
+          <w:rFonts w:ascii="Arial" w:hAnsi="Arial" w:cs="Arial"/>
+        </w:rPr>
+        <w:tab/>
+        <w:t>Discuss it with an approach to do it? Do it experience</w:t>
+      </w:r>
+    </w:p>
+    <w:p>
+      <w:pPr>
+        <w:rPr>
+          <w:rFonts w:ascii="Arial" w:hAnsi="Arial" w:cs="Arial"/>
+        </w:rPr>
+      </w:pPr>
+      <w:r>
+        <w:rPr>
+          <w:rFonts w:ascii="Arial" w:hAnsi="Arial" w:cs="Arial"/>
+        </w:rPr>
+        <w:t xml:space="preserve">IT HAS TO WORK, AND ERROR HAVE TO BE HANDLED: </w:t>
+      </w:r>
+    </w:p>
+    <w:p>
+      <w:pPr>
+        <w:rPr>
+          <w:rFonts w:ascii="Arial" w:hAnsi="Arial" w:cs="Arial"/>
+        </w:rPr>
+      </w:pPr>
+      <w:r>
+        <w:rPr>
+          <w:rFonts w:ascii="Arial" w:hAnsi="Arial" w:cs="Arial"/>
+        </w:rPr>
+        <w:t>This is the big difference</w:t>
+      </w:r>
+    </w:p>
+    <w:p>
+      <w:pPr>
+        <w:rPr>
+          <w:rFonts w:ascii="Arial" w:hAnsi="Arial" w:cs="Arial"/>
+        </w:rPr>
+      </w:pPr>
+      <w:r>
+        <w:rPr>
+          <w:rFonts w:ascii="Arial" w:hAnsi="Arial" w:cs="Arial"/>
+        </w:rPr>
+        <w:t>ALFRED ITSELF grad from eng, and he didn’t like it. SOFT-ENG he fell might not be for him</w:t>
+      </w:r>
+    </w:p>
+    <w:p>
+      <w:pPr>
+        <w:rPr>
+          <w:rFonts w:ascii="Arial" w:hAnsi="Arial" w:cs="Arial"/>
+        </w:rPr>
+      </w:pPr>
+    </w:p>
+    <w:p>
+      <w:pPr>
+        <w:rPr>
+          <w:rFonts w:ascii="Arial" w:hAnsi="Arial" w:cs="Arial"/>
+        </w:rPr>
+      </w:pPr>
+      <w:r>
+        <w:rPr>
+          <w:rFonts w:ascii="Arial" w:hAnsi="Arial" w:cs="Arial"/>
+        </w:rPr>
+        <w:t>Looking stupid:</w:t>
+      </w:r>
+    </w:p>
+    <w:p>
+      <w:pPr>
+        <w:rPr>
+          <w:rFonts w:ascii="Arial" w:hAnsi="Arial" w:cs="Arial"/>
+        </w:rPr>
+      </w:pPr>
+      <w:r>
+        <w:rPr>
+          <w:rFonts w:ascii="Arial" w:hAnsi="Arial" w:cs="Arial"/>
+        </w:rPr>
+        <w:t xml:space="preserve">Can’t avoid it that we take longer, </w:t>
+      </w:r>
+    </w:p>
+    <w:p>
+      <w:pPr>
+        <w:rPr>
+          <w:rFonts w:ascii="Arial" w:hAnsi="Arial" w:cs="Arial"/>
+        </w:rPr>
+      </w:pPr>
+      <w:r>
+        <w:rPr>
+          <w:rFonts w:ascii="Arial" w:hAnsi="Arial" w:cs="Arial"/>
+        </w:rPr>
+        <w:t>What he did is? He ask howard “I plan to do it like this”, howard say “no do it like this”. But still doing it wrong</w:t>
+      </w:r>
+      <w:r>
+        <w:rPr>
+          <w:rFonts w:ascii="Arial" w:hAnsi="Arial" w:cs="Arial"/>
+        </w:rPr>
+        <w:t>. But they are more prone to help</w:t>
+      </w:r>
+      <w:r>
+        <w:rPr>
+          <w:rFonts w:ascii="Arial" w:hAnsi="Arial" w:cs="Arial"/>
+        </w:rPr>
+        <w:t>. Erica says “you should ask it” rather than trying to figure out a day or two</w:t>
+      </w:r>
+      <w:r>
+        <w:rPr>
+          <w:rFonts w:ascii="Arial" w:hAnsi="Arial" w:cs="Arial"/>
+        </w:rPr>
+        <w:t>. ASK MORE ACTIVELY</w:t>
+      </w:r>
+      <w:r>
+        <w:rPr>
+          <w:rFonts w:ascii="Arial" w:hAnsi="Arial" w:cs="Arial"/>
+        </w:rPr>
+        <w:t>. Hey something has done graphQL. IF SOMEBODY ALREADY USE IT, GO TO GITLAB REPORT after doing it</w:t>
+      </w:r>
+      <w:r>
+        <w:rPr>
+          <w:rFonts w:ascii="Arial" w:hAnsi="Arial" w:cs="Arial"/>
+        </w:rPr>
+        <w:t>, COPY HOW THEY DO IT, THEN EXPAND FROM THERE</w:t>
+      </w:r>
+      <w:r>
+        <w:rPr>
+          <w:rFonts w:ascii="Arial" w:hAnsi="Arial" w:cs="Arial"/>
+        </w:rPr>
+        <w:t>.</w:t>
+      </w:r>
+    </w:p>
+    <w:p>
+      <w:pPr>
+        <w:rPr>
+          <w:rFonts w:ascii="Arial" w:hAnsi="Arial" w:cs="Arial"/>
+        </w:rPr>
+      </w:pPr>
+    </w:p>
+    <w:p>
+      <w:pPr>
+        <w:rPr>
+          <w:rFonts w:ascii="Arial" w:hAnsi="Arial" w:cs="Arial"/>
+        </w:rPr>
+      </w:pPr>
+      <w:r>
+        <w:rPr>
+          <w:rFonts w:ascii="Arial" w:hAnsi="Arial" w:cs="Arial"/>
+        </w:rPr>
+        <w:t>The expectation about the task:</w:t>
+      </w:r>
+    </w:p>
+    <w:p>
+      <w:pPr>
+        <w:rPr>
+          <w:rFonts w:ascii="Arial" w:hAnsi="Arial" w:cs="Arial"/>
+        </w:rPr>
+      </w:pPr>
+      <w:r>
+        <w:rPr>
+          <w:rFonts w:ascii="Arial" w:hAnsi="Arial" w:cs="Arial"/>
+        </w:rPr>
+        <w:t>When do you want it done? What if I want to be able to deliver at that time? Alfred, I can’t do it in 1 day, howrads says too long. But Alfred explain that he is not carlo</w:t>
+      </w:r>
+    </w:p>
+    <w:p>
+      <w:pPr>
+        <w:rPr>
+          <w:rFonts w:ascii="Arial" w:hAnsi="Arial" w:cs="Arial"/>
+        </w:rPr>
+      </w:pPr>
+      <w:r>
+        <w:rPr>
+          <w:rFonts w:ascii="Arial" w:hAnsi="Arial" w:cs="Arial"/>
+        </w:rPr>
+        <w:t xml:space="preserve">Mentoring in the team can be improved, you do this then I do this. </w:t>
+      </w:r>
+    </w:p>
+    <w:p>
+      <w:pPr>
+        <w:rPr>
+          <w:rFonts w:ascii="Arial" w:hAnsi="Arial" w:cs="Arial"/>
+        </w:rPr>
+      </w:pPr>
+      <w:r>
+        <w:rPr>
+          <w:rFonts w:ascii="Arial" w:hAnsi="Arial" w:cs="Arial"/>
+        </w:rPr>
+        <w:t>DON’T BE DISCOURAGE ABOUT THE EXPERIENCE. IF I CAN FINSIHED IT IN 3 DAYS then I will say that to the others.</w:t>
+      </w:r>
+    </w:p>
+    <w:p>
+      <w:pPr>
+        <w:rPr>
+          <w:rFonts w:ascii="Arial" w:hAnsi="Arial" w:cs="Arial"/>
+        </w:rPr>
+      </w:pPr>
+      <w:r>
+        <w:rPr>
+          <w:rFonts w:ascii="Arial" w:hAnsi="Arial" w:cs="Arial"/>
+        </w:rPr>
+        <w:t>CARLO AND ERICA IS VERY FAST</w:t>
+      </w:r>
+    </w:p>
+    <w:p>
+      <w:pPr>
+        <w:rPr>
+          <w:rFonts w:ascii="Arial" w:hAnsi="Arial" w:cs="Arial"/>
+        </w:rPr>
+      </w:pPr>
+      <w:r>
+        <w:rPr>
+          <w:rFonts w:ascii="Arial" w:hAnsi="Arial" w:cs="Arial"/>
+        </w:rPr>
+        <w:t>Ajax will stop 500 error</w:t>
+      </w:r>
+    </w:p>
+    <w:p>
+      <w:pPr>
+        <w:rPr>
+          <w:rFonts w:ascii="Arial" w:hAnsi="Arial" w:cs="Arial"/>
+        </w:rPr>
+      </w:pPr>
+    </w:p>
+    <w:p>
+      <w:pPr>
+        <w:rPr>
+          <w:rFonts w:ascii="Arial" w:hAnsi="Arial" w:cs="Arial"/>
+        </w:rPr>
+      </w:pPr>
+      <w:r>
+        <w:rPr>
+          <w:rFonts w:ascii="Arial" w:hAnsi="Arial" w:cs="Arial"/>
+        </w:rPr>
+        <w:t>HE DID THAT IMPORTING PROJECT VERSION TO VERSION</w:t>
+      </w:r>
+    </w:p>
+    <w:p>
+      <w:pPr>
+        <w:rPr>
+          <w:rFonts w:ascii="Arial" w:hAnsi="Arial" w:cs="Arial"/>
+        </w:rPr>
+      </w:pPr>
+      <w:r>
+        <w:rPr>
+          <w:rFonts w:ascii="Arial" w:hAnsi="Arial" w:cs="Arial"/>
+        </w:rPr>
+        <w:t>ALFRED IS ALSO DON’T KNOW THE OUTPUT, BECAUSE ITS NORMAL HE CAN’T RUN IT</w:t>
+      </w:r>
+    </w:p>
+    <w:p>
+      <w:pPr>
+        <w:rPr>
+          <w:rFonts w:ascii="Arial" w:hAnsi="Arial" w:cs="Arial"/>
+        </w:rPr>
+      </w:pPr>
+      <w:r>
+        <w:rPr>
+          <w:rFonts w:ascii="Arial" w:hAnsi="Arial" w:cs="Arial"/>
+        </w:rPr>
+        <w:t>HE PICKS UP THE DJNAOG CODE AND HE CAN DESIGN IT IN HIS MIND</w:t>
+      </w:r>
+    </w:p>
+    <w:p>
+      <w:pPr>
+        <w:rPr>
+          <w:rFonts w:ascii="Arial" w:hAnsi="Arial" w:cs="Arial"/>
+        </w:rPr>
+      </w:pPr>
+    </w:p>
+    <w:p>
+      <w:pPr>
+        <w:rPr>
+          <w:rFonts w:ascii="Arial" w:hAnsi="Arial" w:cs="Arial"/>
+        </w:rPr>
+      </w:pPr>
+      <w:r>
+        <w:rPr>
+          <w:rFonts w:ascii="Arial" w:hAnsi="Arial" w:cs="Arial"/>
+        </w:rPr>
+        <w:t>Think of it like I have a playground with the code</w:t>
+      </w:r>
+    </w:p>
+    <w:p>
+      <w:pPr>
+        <w:rPr>
+          <w:rFonts w:ascii="Arial" w:hAnsi="Arial" w:cs="Arial"/>
+        </w:rPr>
+      </w:pPr>
+    </w:p>
+    <w:p>
+      <w:pPr>
+        <w:rPr>
+          <w:rFonts w:ascii="Arial" w:hAnsi="Arial" w:cs="Arial"/>
+        </w:rPr>
+      </w:pPr>
     </w:p>
     <w:sectPr>
       <w:pgSz w:w="11906" w:h="16838"/>

</xml_diff>